<commit_message>
The previous commit was suppose to be this one, but I goofed and never actually updated the document. This is the one which details the most recent design changes in user and kernel space.
</commit_message>
<xml_diff>
--- a/readme.design.docx
+++ b/readme.design.docx
@@ -152,7 +152,7 @@
     </w:p>
     <w:p>
       <w:r>
-        <w:object w:dxaOrig="10135" w:dyaOrig="12475">
+        <w:object w:dxaOrig="10310" w:dyaOrig="10874">
           <v:shapetype id="_x0000_t75" coordsize="21600,21600" o:spt="75" o:preferrelative="t" path="m@4@5l@4@11@9@11@9@5xe" filled="f" stroked="f">
             <v:stroke joinstyle="miter"/>
             <v:formulas>
@@ -172,10 +172,10 @@
             <v:path o:extrusionok="f" gradientshapeok="t" o:connecttype="rect"/>
             <o:lock v:ext="edit" aspectratio="t"/>
           </v:shapetype>
-          <v:shape id="_x0000_i1025" type="#_x0000_t75" style="width:467.5pt;height:575.5pt" o:ole="">
+          <v:shape id="_x0000_i1026" type="#_x0000_t75" style="width:467.5pt;height:493pt" o:ole="">
             <v:imagedata r:id="rId4" o:title=""/>
           </v:shape>
-          <o:OLEObject Type="Embed" ProgID="Visio.Drawing.11" ShapeID="_x0000_i1025" DrawAspect="Content" ObjectID="_1371528696" r:id="rId5"/>
+          <o:OLEObject Type="Embed" ProgID="Visio.Drawing.11" ShapeID="_x0000_i1026" DrawAspect="Content" ObjectID="_1372220811" r:id="rId5"/>
         </w:object>
       </w:r>
     </w:p>
@@ -184,7 +184,6 @@
         <w:pStyle w:val="Heading1"/>
       </w:pPr>
       <w:r>
-        <w:lastRenderedPageBreak/>
         <w:t>Revisions</w:t>
       </w:r>
     </w:p>
@@ -232,6 +231,7 @@
       <w:proofErr w:type="spellStart"/>
       <w:proofErr w:type="gramStart"/>
       <w:r>
+        <w:lastRenderedPageBreak/>
         <w:t>tnvme</w:t>
       </w:r>
       <w:proofErr w:type="spellEnd"/>
@@ -503,7 +503,6 @@
     </w:p>
     <w:p>
       <w:r>
-        <w:lastRenderedPageBreak/>
         <w:tab/>
         <w:t xml:space="preserve">The following diagram illustrates the high level design concepts for </w:t>
       </w:r>
@@ -518,10 +517,10 @@
     <w:p>
       <w:r>
         <w:object w:dxaOrig="12560" w:dyaOrig="11244">
-          <v:shape id="_x0000_i1026" type="#_x0000_t75" style="width:468pt;height:419pt" o:ole="">
+          <v:shape id="_x0000_i1025" type="#_x0000_t75" style="width:468pt;height:419pt" o:ole="">
             <v:imagedata r:id="rId6" o:title=""/>
           </v:shape>
-          <o:OLEObject Type="Embed" ProgID="Visio.Drawing.11" ShapeID="_x0000_i1026" DrawAspect="Content" ObjectID="_1371528697" r:id="rId7"/>
+          <o:OLEObject Type="Embed" ProgID="Visio.Drawing.11" ShapeID="_x0000_i1025" DrawAspect="Content" ObjectID="_1372220812" r:id="rId7"/>
         </w:object>
       </w:r>
     </w:p>

</xml_diff>

<commit_message>
Update current design direction based upon new research.
</commit_message>
<xml_diff>
--- a/readme.design.docx
+++ b/readme.design.docx
@@ -5,153 +5,424 @@
     <w:p>
       <w:pPr>
         <w:pStyle w:val="Heading1"/>
-      </w:pPr>
-      <w:r>
+        <w:rPr>
+          <w:rFonts w:ascii="Times New Roman" w:hAnsi="Times New Roman" w:cs="Times New Roman"/>
+          <w:sz w:val="20"/>
+          <w:szCs w:val="20"/>
+        </w:rPr>
+      </w:pPr>
+      <w:r>
+        <w:rPr>
+          <w:rFonts w:ascii="Times New Roman" w:hAnsi="Times New Roman" w:cs="Times New Roman"/>
+          <w:sz w:val="20"/>
+          <w:szCs w:val="20"/>
+        </w:rPr>
         <w:t>Preface</w:t>
       </w:r>
     </w:p>
     <w:p>
-      <w:r>
-        <w:t xml:space="preserve">This document describes the high level approach to testing NVM Express compliant hardware devices according to specification compliance. </w:t>
-      </w:r>
-    </w:p>
-    <w:p>
-      <w:r>
-        <w:t xml:space="preserve">The </w:t>
-      </w:r>
-      <w:proofErr w:type="spellStart"/>
-      <w:r>
-        <w:t>tnvme</w:t>
-      </w:r>
-      <w:proofErr w:type="spellEnd"/>
-      <w:r>
-        <w:t xml:space="preserve"> directory contains the test application. The </w:t>
-      </w:r>
-      <w:proofErr w:type="spellStart"/>
-      <w:r>
-        <w:t>dnvme</w:t>
-      </w:r>
-      <w:proofErr w:type="spellEnd"/>
-      <w:r>
-        <w:t xml:space="preserve"> contains the test application driver. The </w:t>
-      </w:r>
-      <w:proofErr w:type="spellStart"/>
-      <w:r>
-        <w:t>qemu</w:t>
-      </w:r>
-      <w:proofErr w:type="spellEnd"/>
-      <w:r>
-        <w:t xml:space="preserve"> directory contains a virtualization layer to allow virtualized </w:t>
-      </w:r>
-      <w:proofErr w:type="spellStart"/>
-      <w:r>
-        <w:t>OSes</w:t>
-      </w:r>
-      <w:proofErr w:type="spellEnd"/>
-      <w:r>
-        <w:t xml:space="preserve"> to communicate with simulated NVM Express devices.</w:t>
-      </w:r>
-      <w:r>
-        <w:t xml:space="preserve"> The simulated world of NVME hardware is very much like the real world expect that QEMU only exports at most a single NVME hardware device, whereas the real world can export  many more.</w:t>
+      <w:pPr>
+        <w:rPr>
+          <w:rFonts w:ascii="Times New Roman" w:hAnsi="Times New Roman" w:cs="Times New Roman"/>
+          <w:sz w:val="20"/>
+          <w:szCs w:val="20"/>
+        </w:rPr>
+      </w:pPr>
+      <w:r>
+        <w:rPr>
+          <w:rFonts w:ascii="Times New Roman" w:hAnsi="Times New Roman" w:cs="Times New Roman"/>
+          <w:sz w:val="20"/>
+          <w:szCs w:val="20"/>
+        </w:rPr>
+        <w:t xml:space="preserve">This document describes the high level approach to testing </w:t>
+      </w:r>
+      <w:r>
+        <w:rPr>
+          <w:rFonts w:ascii="Times New Roman" w:hAnsi="Times New Roman" w:cs="Times New Roman"/>
+          <w:sz w:val="20"/>
+          <w:szCs w:val="20"/>
+        </w:rPr>
+        <w:t>NVME</w:t>
+      </w:r>
+      <w:r>
+        <w:rPr>
+          <w:rFonts w:ascii="Times New Roman" w:hAnsi="Times New Roman" w:cs="Times New Roman"/>
+          <w:sz w:val="20"/>
+          <w:szCs w:val="20"/>
+        </w:rPr>
+        <w:t xml:space="preserve"> compliant hardware devices according to specification compliance. </w:t>
+      </w:r>
+    </w:p>
+    <w:p>
+      <w:pPr>
+        <w:rPr>
+          <w:rFonts w:ascii="Times New Roman" w:hAnsi="Times New Roman" w:cs="Times New Roman"/>
+          <w:sz w:val="20"/>
+          <w:szCs w:val="20"/>
+        </w:rPr>
+      </w:pPr>
+      <w:r>
+        <w:rPr>
+          <w:rFonts w:ascii="Times New Roman" w:hAnsi="Times New Roman" w:cs="Times New Roman"/>
+          <w:sz w:val="20"/>
+          <w:szCs w:val="20"/>
+        </w:rPr>
+        <w:t xml:space="preserve">The tnvme directory contains the test application. The dnvme contains the test application driver. The qemu directory contains a virtualization layer to allow virtualized OSes to communicate with simulated </w:t>
+      </w:r>
+      <w:r>
+        <w:rPr>
+          <w:rFonts w:ascii="Times New Roman" w:hAnsi="Times New Roman" w:cs="Times New Roman"/>
+          <w:sz w:val="20"/>
+          <w:szCs w:val="20"/>
+        </w:rPr>
+        <w:t>NVME</w:t>
+      </w:r>
+      <w:r>
+        <w:rPr>
+          <w:rFonts w:ascii="Times New Roman" w:hAnsi="Times New Roman" w:cs="Times New Roman"/>
+          <w:sz w:val="20"/>
+          <w:szCs w:val="20"/>
+        </w:rPr>
+        <w:t xml:space="preserve"> devices.</w:t>
+      </w:r>
+      <w:r>
+        <w:rPr>
+          <w:rFonts w:ascii="Times New Roman" w:hAnsi="Times New Roman" w:cs="Times New Roman"/>
+          <w:sz w:val="20"/>
+          <w:szCs w:val="20"/>
+        </w:rPr>
+        <w:t xml:space="preserve"> The simulated world of NVME hardware is </w:t>
+      </w:r>
+      <w:r>
+        <w:rPr>
+          <w:rFonts w:ascii="Times New Roman" w:hAnsi="Times New Roman" w:cs="Times New Roman"/>
+          <w:sz w:val="20"/>
+          <w:szCs w:val="20"/>
+        </w:rPr>
+        <w:t xml:space="preserve">similar to real world hardware but the former does have tradeoffs. </w:t>
+      </w:r>
+      <w:r>
+        <w:rPr>
+          <w:rFonts w:ascii="Times New Roman" w:hAnsi="Times New Roman" w:cs="Times New Roman"/>
+          <w:sz w:val="20"/>
+          <w:szCs w:val="20"/>
+        </w:rPr>
+        <w:t>QEMU</w:t>
+      </w:r>
+      <w:r>
+        <w:rPr>
+          <w:rFonts w:ascii="Times New Roman" w:hAnsi="Times New Roman" w:cs="Times New Roman"/>
+          <w:sz w:val="20"/>
+          <w:szCs w:val="20"/>
+        </w:rPr>
+        <w:t xml:space="preserve"> will only export</w:t>
+      </w:r>
+      <w:r>
+        <w:rPr>
+          <w:rFonts w:ascii="Times New Roman" w:hAnsi="Times New Roman" w:cs="Times New Roman"/>
+          <w:sz w:val="20"/>
+          <w:szCs w:val="20"/>
+        </w:rPr>
+        <w:t xml:space="preserve"> at most a single NVME hardware device, whereas the real world can export  many more.</w:t>
+      </w:r>
+    </w:p>
+    <w:p>
+      <w:pPr>
+        <w:rPr>
+          <w:rFonts w:ascii="Times New Roman" w:hAnsi="Times New Roman" w:cs="Times New Roman"/>
+          <w:sz w:val="20"/>
+          <w:szCs w:val="20"/>
+        </w:rPr>
+      </w:pPr>
+      <w:r>
+        <w:rPr>
+          <w:rFonts w:ascii="Times New Roman" w:hAnsi="Times New Roman" w:cs="Times New Roman"/>
+          <w:sz w:val="20"/>
+          <w:szCs w:val="20"/>
+        </w:rPr>
+        <w:t>There are also other limitations between the simulat</w:t>
+      </w:r>
+      <w:r>
+        <w:rPr>
+          <w:rFonts w:ascii="Times New Roman" w:hAnsi="Times New Roman" w:cs="Times New Roman"/>
+          <w:sz w:val="20"/>
+          <w:szCs w:val="20"/>
+        </w:rPr>
+        <w:t>ed world and the real world. For example, a request from dnvme will be blocked until the virtualized hardware executes all of the IO’s submitted in all SQ’s. This prevents the driver from being released and submitting new IO’s in other SQ’s. This limitation really means that certain tests and real world interaction is not attainable. For example filling up a 2</w:t>
+      </w:r>
+      <w:r>
+        <w:rPr>
+          <w:rFonts w:ascii="Times New Roman" w:hAnsi="Times New Roman" w:cs="Times New Roman"/>
+          <w:sz w:val="20"/>
+          <w:szCs w:val="20"/>
+          <w:vertAlign w:val="superscript"/>
+        </w:rPr>
+        <w:t>nd</w:t>
+      </w:r>
+      <w:r>
+        <w:rPr>
+          <w:rFonts w:ascii="Times New Roman" w:hAnsi="Times New Roman" w:cs="Times New Roman"/>
+          <w:sz w:val="20"/>
+          <w:szCs w:val="20"/>
+        </w:rPr>
+        <w:t xml:space="preserve"> SQ while the hardware is processing another SQ to test priority execution assigned </w:t>
+      </w:r>
+      <w:r>
+        <w:rPr>
+          <w:rFonts w:ascii="Times New Roman" w:hAnsi="Times New Roman" w:cs="Times New Roman"/>
+          <w:sz w:val="20"/>
+          <w:szCs w:val="20"/>
+        </w:rPr>
+        <w:t xml:space="preserve">to specific </w:t>
+      </w:r>
+      <w:r>
+        <w:rPr>
+          <w:rFonts w:ascii="Times New Roman" w:hAnsi="Times New Roman" w:cs="Times New Roman"/>
+          <w:sz w:val="20"/>
+          <w:szCs w:val="20"/>
+        </w:rPr>
+        <w:t>Q’s will be unattainable. This deficiency has its roots embedded in how QEMU is architected. It fails to be thread safe which cou</w:t>
+      </w:r>
+      <w:r>
+        <w:rPr>
+          <w:rFonts w:ascii="Times New Roman" w:hAnsi="Times New Roman" w:cs="Times New Roman"/>
+          <w:sz w:val="20"/>
+          <w:szCs w:val="20"/>
+        </w:rPr>
+        <w:t>ld allow solutions to the afore</w:t>
+      </w:r>
+      <w:r>
+        <w:rPr>
+          <w:rFonts w:ascii="Times New Roman" w:hAnsi="Times New Roman" w:cs="Times New Roman"/>
+          <w:sz w:val="20"/>
+          <w:szCs w:val="20"/>
+        </w:rPr>
+        <w:t xml:space="preserve">mentioned issue. </w:t>
       </w:r>
     </w:p>
     <w:p>
       <w:pPr>
         <w:pStyle w:val="Heading1"/>
-      </w:pPr>
-      <w:r>
+        <w:rPr>
+          <w:rFonts w:ascii="Times New Roman" w:hAnsi="Times New Roman" w:cs="Times New Roman"/>
+          <w:sz w:val="20"/>
+          <w:szCs w:val="20"/>
+        </w:rPr>
+      </w:pPr>
+      <w:r>
+        <w:rPr>
+          <w:rFonts w:ascii="Times New Roman" w:hAnsi="Times New Roman" w:cs="Times New Roman"/>
+          <w:sz w:val="20"/>
+          <w:szCs w:val="20"/>
+        </w:rPr>
         <w:t>Special Device Files</w:t>
       </w:r>
     </w:p>
     <w:p>
-      <w:r>
-        <w:t>The NVME hardware devices will be exported into the file system as /dev/</w:t>
-      </w:r>
-      <w:proofErr w:type="spellStart"/>
-      <w:r>
-        <w:t>qnvmeX</w:t>
-      </w:r>
-      <w:proofErr w:type="spellEnd"/>
-      <w:r>
-        <w:t>, where X = {0…n}. The driver itself can be opened via the link /dev/</w:t>
-      </w:r>
-      <w:proofErr w:type="spellStart"/>
-      <w:r>
-        <w:t>dnvme</w:t>
-      </w:r>
-      <w:proofErr w:type="spellEnd"/>
-      <w:r>
-        <w:t>.</w:t>
+      <w:pPr>
+        <w:rPr>
+          <w:rFonts w:ascii="Times New Roman" w:hAnsi="Times New Roman" w:cs="Times New Roman"/>
+          <w:sz w:val="20"/>
+          <w:szCs w:val="20"/>
+        </w:rPr>
+      </w:pPr>
+      <w:r>
+        <w:rPr>
+          <w:rFonts w:ascii="Times New Roman" w:hAnsi="Times New Roman" w:cs="Times New Roman"/>
+          <w:sz w:val="20"/>
+          <w:szCs w:val="20"/>
+        </w:rPr>
+        <w:t xml:space="preserve">The NVME hardware devices will be exported into the file system as /dev/qnvmeX, where X = {0…n}. The </w:t>
+      </w:r>
+      <w:r>
+        <w:rPr>
+          <w:rFonts w:ascii="Times New Roman" w:hAnsi="Times New Roman" w:cs="Times New Roman"/>
+          <w:sz w:val="20"/>
+          <w:szCs w:val="20"/>
+        </w:rPr>
+        <w:t>test app can peruse the /dev directory to find all testable devices within a system. The</w:t>
+      </w:r>
+      <w:r>
+        <w:rPr>
+          <w:rFonts w:ascii="Times New Roman" w:hAnsi="Times New Roman" w:cs="Times New Roman"/>
+          <w:sz w:val="20"/>
+          <w:szCs w:val="20"/>
+        </w:rPr>
+        <w:t xml:space="preserve"> L</w:t>
+      </w:r>
+      <w:r>
+        <w:rPr>
+          <w:rFonts w:ascii="Times New Roman" w:hAnsi="Times New Roman" w:cs="Times New Roman"/>
+          <w:sz w:val="20"/>
+          <w:szCs w:val="20"/>
+        </w:rPr>
+        <w:t>inux API open command can be used to allow issuing IOCTL’s of value into the kernel. These IO’s allow setting up the kernel level test environment to enable commands</w:t>
+      </w:r>
+      <w:r>
+        <w:rPr>
+          <w:rFonts w:ascii="Times New Roman" w:hAnsi="Times New Roman" w:cs="Times New Roman"/>
+          <w:sz w:val="20"/>
+          <w:szCs w:val="20"/>
+        </w:rPr>
+        <w:t xml:space="preserve"> to be issued</w:t>
+      </w:r>
+      <w:r>
+        <w:rPr>
+          <w:rFonts w:ascii="Times New Roman" w:hAnsi="Times New Roman" w:cs="Times New Roman"/>
+          <w:sz w:val="20"/>
+          <w:szCs w:val="20"/>
+        </w:rPr>
+        <w:t xml:space="preserve"> and weird scenarios to be tested.</w:t>
       </w:r>
     </w:p>
     <w:p>
       <w:pPr>
         <w:pStyle w:val="Heading1"/>
-      </w:pPr>
-      <w:r>
+        <w:rPr>
+          <w:rFonts w:ascii="Times New Roman" w:hAnsi="Times New Roman" w:cs="Times New Roman"/>
+          <w:sz w:val="20"/>
+          <w:szCs w:val="20"/>
+        </w:rPr>
+      </w:pPr>
+      <w:r>
+        <w:rPr>
+          <w:rFonts w:ascii="Times New Roman" w:hAnsi="Times New Roman" w:cs="Times New Roman"/>
+          <w:sz w:val="20"/>
+          <w:szCs w:val="20"/>
+        </w:rPr>
         <w:t>Strategy</w:t>
       </w:r>
     </w:p>
     <w:p>
-      <w:r>
-        <w:t xml:space="preserve">The strategy of design is to allow invocations to test against specific revisions of the NVME specification. This becomes easier if more of the logic resides in user space, and this becomes possible when the logic in the </w:t>
-      </w:r>
-      <w:proofErr w:type="spellStart"/>
-      <w:r>
-        <w:t>dnvme</w:t>
-      </w:r>
-      <w:proofErr w:type="spellEnd"/>
-      <w:r>
-        <w:t xml:space="preserve">, test application driver, has generalized its interface correctly. The idea is to create building blocks in the </w:t>
-      </w:r>
-      <w:proofErr w:type="spellStart"/>
-      <w:r>
-        <w:t>dnvme</w:t>
-      </w:r>
-      <w:proofErr w:type="spellEnd"/>
-      <w:r>
-        <w:t xml:space="preserve"> such that they can be arranged to form millions of test cases within user space.</w:t>
+      <w:pPr>
+        <w:rPr>
+          <w:rFonts w:ascii="Times New Roman" w:hAnsi="Times New Roman" w:cs="Times New Roman"/>
+          <w:sz w:val="20"/>
+          <w:szCs w:val="20"/>
+        </w:rPr>
+      </w:pPr>
+      <w:r>
+        <w:rPr>
+          <w:rFonts w:ascii="Times New Roman" w:hAnsi="Times New Roman" w:cs="Times New Roman"/>
+          <w:sz w:val="20"/>
+          <w:szCs w:val="20"/>
+        </w:rPr>
+        <w:t>The strategy of design is to allow invocations to test against specific revisions of the NVME specification. This becomes easier if more of the logic resides in user space, and this becomes possible when the logic in the dnvme,</w:t>
+      </w:r>
+      <w:r>
+        <w:rPr>
+          <w:rFonts w:ascii="Times New Roman" w:hAnsi="Times New Roman" w:cs="Times New Roman"/>
+          <w:sz w:val="20"/>
+          <w:szCs w:val="20"/>
+        </w:rPr>
+        <w:t xml:space="preserve"> the</w:t>
+      </w:r>
+      <w:r>
+        <w:rPr>
+          <w:rFonts w:ascii="Times New Roman" w:hAnsi="Times New Roman" w:cs="Times New Roman"/>
+          <w:sz w:val="20"/>
+          <w:szCs w:val="20"/>
+        </w:rPr>
+        <w:t xml:space="preserve"> test application driver, has generalized its interface correctly. The idea is to create building blocks in the dnvme such that they can be arranged to form </w:t>
+      </w:r>
+      <w:r>
+        <w:rPr>
+          <w:rFonts w:ascii="Times New Roman" w:hAnsi="Times New Roman" w:cs="Times New Roman"/>
+          <w:sz w:val="20"/>
+          <w:szCs w:val="20"/>
+        </w:rPr>
+        <w:t>a multitude</w:t>
+      </w:r>
+      <w:r>
+        <w:rPr>
+          <w:rFonts w:ascii="Times New Roman" w:hAnsi="Times New Roman" w:cs="Times New Roman"/>
+          <w:sz w:val="20"/>
+          <w:szCs w:val="20"/>
+        </w:rPr>
+        <w:t xml:space="preserve"> </w:t>
+      </w:r>
+      <w:r>
+        <w:rPr>
+          <w:rFonts w:ascii="Times New Roman" w:hAnsi="Times New Roman" w:cs="Times New Roman"/>
+          <w:sz w:val="20"/>
+          <w:szCs w:val="20"/>
+        </w:rPr>
+        <w:t>of test cases within user space.</w:t>
+      </w:r>
+      <w:r>
+        <w:rPr>
+          <w:rFonts w:ascii="Times New Roman" w:hAnsi="Times New Roman" w:cs="Times New Roman"/>
+          <w:sz w:val="20"/>
+          <w:szCs w:val="20"/>
+        </w:rPr>
+        <w:t xml:space="preserve"> Most of the test case logic will be pulled from the kernel and into user space to allow easier maintenance and the addition of future test cases.</w:t>
       </w:r>
     </w:p>
     <w:p>
       <w:pPr>
         <w:pStyle w:val="Heading1"/>
-      </w:pPr>
-      <w:r>
+        <w:rPr>
+          <w:rFonts w:ascii="Times New Roman" w:hAnsi="Times New Roman" w:cs="Times New Roman"/>
+          <w:sz w:val="20"/>
+          <w:szCs w:val="20"/>
+        </w:rPr>
+      </w:pPr>
+      <w:r>
+        <w:rPr>
+          <w:rFonts w:ascii="Times New Roman" w:hAnsi="Times New Roman" w:cs="Times New Roman"/>
+          <w:sz w:val="20"/>
+          <w:szCs w:val="20"/>
+        </w:rPr>
         <w:t>Overview</w:t>
       </w:r>
     </w:p>
     <w:p>
-      <w:r>
-        <w:t xml:space="preserve">The following diagram illustrates the high level design concepts for </w:t>
-      </w:r>
-      <w:proofErr w:type="spellStart"/>
-      <w:r>
-        <w:t>tnvme</w:t>
-      </w:r>
-      <w:proofErr w:type="spellEnd"/>
-      <w:r>
-        <w:t xml:space="preserve">, </w:t>
-      </w:r>
-      <w:proofErr w:type="spellStart"/>
-      <w:r>
-        <w:t>dnvme</w:t>
-      </w:r>
-      <w:proofErr w:type="spellEnd"/>
-      <w:r>
-        <w:t xml:space="preserve"> and QEMU’s </w:t>
-      </w:r>
-      <w:proofErr w:type="spellStart"/>
-      <w:r>
-        <w:t>qemu</w:t>
-      </w:r>
-      <w:proofErr w:type="spellEnd"/>
-      <w:r>
+      <w:pPr>
+        <w:rPr>
+          <w:rFonts w:ascii="Times New Roman" w:hAnsi="Times New Roman" w:cs="Times New Roman"/>
+          <w:sz w:val="20"/>
+          <w:szCs w:val="20"/>
+        </w:rPr>
+      </w:pPr>
+      <w:r>
+        <w:rPr>
+          <w:rFonts w:ascii="Times New Roman" w:hAnsi="Times New Roman" w:cs="Times New Roman"/>
+          <w:sz w:val="20"/>
+          <w:szCs w:val="20"/>
+        </w:rPr>
+        <w:t xml:space="preserve">The following diagram illustrates the high level design concepts for tnvme, dnvme and QEMU’s </w:t>
+      </w:r>
+      <w:r>
+        <w:rPr>
+          <w:rFonts w:ascii="Times New Roman" w:hAnsi="Times New Roman" w:cs="Times New Roman"/>
+          <w:sz w:val="20"/>
+          <w:szCs w:val="20"/>
+        </w:rPr>
+        <w:t>NVME</w:t>
+      </w:r>
+      <w:r>
+        <w:rPr>
+          <w:rFonts w:ascii="Times New Roman" w:hAnsi="Times New Roman" w:cs="Times New Roman"/>
+          <w:sz w:val="20"/>
+          <w:szCs w:val="20"/>
+        </w:rPr>
         <w:t xml:space="preserve"> simulated hardware device.</w:t>
       </w:r>
     </w:p>
     <w:p>
-      <w:r>
+      <w:pPr>
+        <w:rPr>
+          <w:rFonts w:ascii="Times New Roman" w:hAnsi="Times New Roman" w:cs="Times New Roman"/>
+          <w:sz w:val="20"/>
+          <w:szCs w:val="20"/>
+        </w:rPr>
+      </w:pPr>
+      <w:r>
+        <w:rPr>
+          <w:rFonts w:ascii="Times New Roman" w:hAnsi="Times New Roman" w:cs="Times New Roman"/>
+          <w:sz w:val="20"/>
+          <w:szCs w:val="20"/>
+        </w:rPr>
         <w:object w:dxaOrig="10310" w:dyaOrig="10874">
           <v:shapetype id="_x0000_t75" coordsize="21600,21600" o:spt="75" o:preferrelative="t" path="m@4@5l@4@11@9@11@9@5xe" filled="f" stroked="f">
             <v:stroke joinstyle="miter"/>
@@ -172,359 +443,699 @@
             <v:path o:extrusionok="f" gradientshapeok="t" o:connecttype="rect"/>
             <o:lock v:ext="edit" aspectratio="t"/>
           </v:shapetype>
-          <v:shape id="_x0000_i1026" type="#_x0000_t75" style="width:467.5pt;height:493pt" o:ole="">
+          <v:shape id="_x0000_i1025" type="#_x0000_t75" style="width:467.5pt;height:493pt" o:ole="">
             <v:imagedata r:id="rId4" o:title=""/>
           </v:shape>
-          <o:OLEObject Type="Embed" ProgID="Visio.Drawing.11" ShapeID="_x0000_i1026" DrawAspect="Content" ObjectID="_1372220811" r:id="rId5"/>
+          <o:OLEObject Type="Embed" ProgID="Visio.Drawing.11" ShapeID="_x0000_i1025" DrawAspect="Content" ObjectID="_1373450732" r:id="rId5"/>
         </w:object>
       </w:r>
     </w:p>
     <w:p>
       <w:pPr>
         <w:pStyle w:val="Heading1"/>
-      </w:pPr>
-      <w:r>
+        <w:rPr>
+          <w:rFonts w:ascii="Times New Roman" w:hAnsi="Times New Roman" w:cs="Times New Roman"/>
+          <w:sz w:val="20"/>
+          <w:szCs w:val="20"/>
+        </w:rPr>
+      </w:pPr>
+      <w:r>
+        <w:rPr>
+          <w:rFonts w:ascii="Times New Roman" w:hAnsi="Times New Roman" w:cs="Times New Roman"/>
+          <w:sz w:val="20"/>
+          <w:szCs w:val="20"/>
+        </w:rPr>
         <w:t>Revisions</w:t>
       </w:r>
     </w:p>
     <w:p>
-      <w:r>
-        <w:t xml:space="preserve">QEMU will always attempt to conform to the latest released NVME speciation for hardware compliance. Thus the </w:t>
-      </w:r>
-      <w:proofErr w:type="spellStart"/>
-      <w:r>
-        <w:t>git</w:t>
-      </w:r>
-      <w:proofErr w:type="spellEnd"/>
-      <w:r>
-        <w:t xml:space="preserve"> repository will have a master branch whereby the latest work will be performed. The </w:t>
-      </w:r>
-      <w:proofErr w:type="spellStart"/>
-      <w:r>
-        <w:t>tnvme</w:t>
-      </w:r>
-      <w:proofErr w:type="spellEnd"/>
-      <w:r>
-        <w:t xml:space="preserve"> and </w:t>
-      </w:r>
-      <w:proofErr w:type="spellStart"/>
-      <w:r>
-        <w:t>dnvme</w:t>
-      </w:r>
-      <w:proofErr w:type="spellEnd"/>
-      <w:r>
-        <w:t xml:space="preserve"> will not have the luxury of such assumptions. It is expected that a test suite will need to target a specific release of the NVME specification due to removal of reserved bits, added features, and many other reasons. Therefore the test application will be written in C++ to take advantage of the polymorphic nature of running against various releases of the specification. The </w:t>
-      </w:r>
-      <w:proofErr w:type="spellStart"/>
-      <w:r>
-        <w:t>dnvme</w:t>
-      </w:r>
-      <w:proofErr w:type="spellEnd"/>
-      <w:r>
-        <w:t xml:space="preserve"> will be written in ANSI C.</w:t>
+      <w:pPr>
+        <w:rPr>
+          <w:rFonts w:ascii="Times New Roman" w:hAnsi="Times New Roman" w:cs="Times New Roman"/>
+          <w:sz w:val="20"/>
+          <w:szCs w:val="20"/>
+        </w:rPr>
+      </w:pPr>
+      <w:r>
+        <w:rPr>
+          <w:rFonts w:ascii="Times New Roman" w:hAnsi="Times New Roman" w:cs="Times New Roman"/>
+          <w:sz w:val="20"/>
+          <w:szCs w:val="20"/>
+        </w:rPr>
+        <w:t>QEMU will always attempt to conform to the latest released NVME speciation for hardware compliance. Thus the git repository will have a master branch whereby the latest work will be performed. The tnvme and dnvme will not have the luxury of such assumptions. It is expected that a test suite will need to target a specific release of the NVME specification due to removal of reserved bits, added features, and many other reasons. Therefore the test application will be written in C++ to take advantage of the polymorphic nature of running against various releases of the specification. The dnvme will be written in ANSI C.</w:t>
+      </w:r>
+      <w:r>
+        <w:rPr>
+          <w:rFonts w:ascii="Times New Roman" w:hAnsi="Times New Roman" w:cs="Times New Roman"/>
+          <w:sz w:val="20"/>
+          <w:szCs w:val="20"/>
+        </w:rPr>
+        <w:t xml:space="preserve"> With more of the test logic being generalize within dnvme, it will be easier to address specification revision differences when compared to the prior test design.</w:t>
       </w:r>
     </w:p>
     <w:p>
       <w:pPr>
         <w:pStyle w:val="Heading1"/>
-      </w:pPr>
-      <w:proofErr w:type="spellStart"/>
-      <w:proofErr w:type="gramStart"/>
-      <w:r>
+        <w:rPr>
+          <w:rFonts w:ascii="Times New Roman" w:hAnsi="Times New Roman" w:cs="Times New Roman"/>
+          <w:sz w:val="20"/>
+          <w:szCs w:val="20"/>
+        </w:rPr>
+      </w:pPr>
+      <w:r>
+        <w:rPr>
+          <w:rFonts w:ascii="Times New Roman" w:hAnsi="Times New Roman" w:cs="Times New Roman"/>
+          <w:sz w:val="20"/>
+          <w:szCs w:val="20"/>
+        </w:rPr>
         <w:lastRenderedPageBreak/>
         <w:t>tnvme</w:t>
       </w:r>
-      <w:proofErr w:type="spellEnd"/>
-      <w:proofErr w:type="gramEnd"/>
-    </w:p>
-    <w:p>
-      <w:r>
-        <w:t xml:space="preserve">The test application will attempt to place the test case description within the test itself to help promote upkeep of the information. </w:t>
-      </w:r>
-      <w:proofErr w:type="spellStart"/>
-      <w:r>
-        <w:t>Doxygen</w:t>
-      </w:r>
-      <w:proofErr w:type="spellEnd"/>
-      <w:r>
-        <w:t xml:space="preserve"> will be used to document the hierarchical nature of C++ to aid in coming up to speed when understanding the design infrastructure. The best way to become familiar with </w:t>
-      </w:r>
-      <w:proofErr w:type="spellStart"/>
-      <w:r>
-        <w:t>tnvme</w:t>
-      </w:r>
-      <w:proofErr w:type="spellEnd"/>
-      <w:r>
-        <w:t xml:space="preserve"> is the start it by requesting help of the command line, </w:t>
-      </w:r>
-      <w:proofErr w:type="spellStart"/>
-      <w:r>
-        <w:t>tnvme</w:t>
-      </w:r>
-      <w:proofErr w:type="spellEnd"/>
-      <w:r>
-        <w:t xml:space="preserve"> –h.</w:t>
+    </w:p>
+    <w:p>
+      <w:pPr>
+        <w:rPr>
+          <w:rFonts w:ascii="Times New Roman" w:hAnsi="Times New Roman" w:cs="Times New Roman"/>
+          <w:sz w:val="20"/>
+          <w:szCs w:val="20"/>
+        </w:rPr>
+      </w:pPr>
+      <w:r>
+        <w:rPr>
+          <w:rFonts w:ascii="Times New Roman" w:hAnsi="Times New Roman" w:cs="Times New Roman"/>
+          <w:sz w:val="20"/>
+          <w:szCs w:val="20"/>
+        </w:rPr>
+        <w:t xml:space="preserve">The test application will attempt to place the test case description within the test itself to help promote upkeep of the information. Doxygen will be used to document the hierarchical nature of C++ to aid in understanding the design infrastructure. The best way to become </w:t>
+      </w:r>
+      <w:r>
+        <w:rPr>
+          <w:rFonts w:ascii="Times New Roman" w:hAnsi="Times New Roman" w:cs="Times New Roman"/>
+          <w:sz w:val="20"/>
+          <w:szCs w:val="20"/>
+        </w:rPr>
+        <w:t xml:space="preserve">superficially </w:t>
+      </w:r>
+      <w:r>
+        <w:rPr>
+          <w:rFonts w:ascii="Times New Roman" w:hAnsi="Times New Roman" w:cs="Times New Roman"/>
+          <w:sz w:val="20"/>
+          <w:szCs w:val="20"/>
+        </w:rPr>
+        <w:t>familiar with tnvme is the start it by requesting help of the command line, tnvme –h.</w:t>
       </w:r>
     </w:p>
     <w:p>
       <w:pPr>
         <w:pStyle w:val="Heading1"/>
-      </w:pPr>
-      <w:proofErr w:type="spellStart"/>
-      <w:proofErr w:type="gramStart"/>
-      <w:r>
+        <w:rPr>
+          <w:rFonts w:ascii="Times New Roman" w:hAnsi="Times New Roman" w:cs="Times New Roman"/>
+          <w:sz w:val="20"/>
+          <w:szCs w:val="20"/>
+        </w:rPr>
+      </w:pPr>
+      <w:r>
+        <w:rPr>
+          <w:rFonts w:ascii="Times New Roman" w:hAnsi="Times New Roman" w:cs="Times New Roman"/>
+          <w:sz w:val="20"/>
+          <w:szCs w:val="20"/>
+        </w:rPr>
         <w:t>dnvme</w:t>
       </w:r>
-      <w:proofErr w:type="spellEnd"/>
-      <w:proofErr w:type="gramEnd"/>
-    </w:p>
-    <w:p>
-      <w:r>
+    </w:p>
+    <w:p>
+      <w:pPr>
+        <w:rPr>
+          <w:rFonts w:ascii="Times New Roman" w:hAnsi="Times New Roman" w:cs="Times New Roman"/>
+          <w:sz w:val="20"/>
+          <w:szCs w:val="20"/>
+        </w:rPr>
+      </w:pPr>
+      <w:r>
+        <w:rPr>
+          <w:rFonts w:ascii="Times New Roman" w:hAnsi="Times New Roman" w:cs="Times New Roman"/>
+          <w:sz w:val="20"/>
+          <w:szCs w:val="20"/>
+        </w:rPr>
         <w:t>The test application driver can be best understood by thinking of</w:t>
       </w:r>
       <w:r>
+        <w:rPr>
+          <w:rFonts w:ascii="Times New Roman" w:hAnsi="Times New Roman" w:cs="Times New Roman"/>
+          <w:sz w:val="20"/>
+          <w:szCs w:val="20"/>
+        </w:rPr>
         <w:t xml:space="preserve"> it as a large kernel library, w</w:t>
       </w:r>
       <w:r>
+        <w:rPr>
+          <w:rFonts w:ascii="Times New Roman" w:hAnsi="Times New Roman" w:cs="Times New Roman"/>
+          <w:sz w:val="20"/>
+          <w:szCs w:val="20"/>
+        </w:rPr>
         <w:t>hereby user space test cases will choose the various mechanisms exported by IOCTL’s</w:t>
       </w:r>
       <w:r>
+        <w:rPr>
+          <w:rFonts w:ascii="Times New Roman" w:hAnsi="Times New Roman" w:cs="Times New Roman"/>
+          <w:sz w:val="20"/>
+          <w:szCs w:val="20"/>
+        </w:rPr>
         <w:t>.</w:t>
       </w:r>
       <w:r>
+        <w:rPr>
+          <w:rFonts w:ascii="Times New Roman" w:hAnsi="Times New Roman" w:cs="Times New Roman"/>
+          <w:sz w:val="20"/>
+          <w:szCs w:val="20"/>
+        </w:rPr>
         <w:t xml:space="preserve"> </w:t>
       </w:r>
-      <w:proofErr w:type="spellStart"/>
-      <w:proofErr w:type="gramStart"/>
-      <w:r>
-        <w:t>tnvme</w:t>
-      </w:r>
-      <w:proofErr w:type="spellEnd"/>
-      <w:proofErr w:type="gramEnd"/>
-      <w:r>
-        <w:t xml:space="preserve"> can </w:t>
-      </w:r>
-      <w:r>
+      <w:r>
+        <w:rPr>
+          <w:rFonts w:ascii="Times New Roman" w:hAnsi="Times New Roman" w:cs="Times New Roman"/>
+          <w:sz w:val="20"/>
+          <w:szCs w:val="20"/>
+        </w:rPr>
+        <w:t xml:space="preserve">tnvme can </w:t>
+      </w:r>
+      <w:r>
+        <w:rPr>
+          <w:rFonts w:ascii="Times New Roman" w:hAnsi="Times New Roman" w:cs="Times New Roman"/>
+          <w:sz w:val="20"/>
+          <w:szCs w:val="20"/>
+        </w:rPr>
         <w:t xml:space="preserve">wire </w:t>
       </w:r>
       <w:r>
+        <w:rPr>
+          <w:rFonts w:ascii="Times New Roman" w:hAnsi="Times New Roman" w:cs="Times New Roman"/>
+          <w:sz w:val="20"/>
+          <w:szCs w:val="20"/>
+        </w:rPr>
         <w:t xml:space="preserve">those IOCTL’s </w:t>
       </w:r>
       <w:r>
-        <w:t xml:space="preserve"> together to create various test scenarios. Of course not all testing will be able to utilize this methodology, thus specialized test cases which need to be close to the hardware will most certainly exist within </w:t>
-      </w:r>
-      <w:proofErr w:type="spellStart"/>
-      <w:r>
-        <w:t>dnvme</w:t>
-      </w:r>
-      <w:proofErr w:type="spellEnd"/>
-      <w:r>
-        <w:t>. This hybrid approach should provide the greatest code reuse and flexibility in adding future test cases.</w:t>
-      </w:r>
-      <w:r>
-        <w:t xml:space="preserve"> The first approach should be to ask whether it can be accomplished in user space and then design generalized functions within </w:t>
-      </w:r>
-      <w:proofErr w:type="spellStart"/>
-      <w:r>
-        <w:t>dnvme</w:t>
-      </w:r>
-      <w:proofErr w:type="spellEnd"/>
-      <w:r>
-        <w:t xml:space="preserve"> to support a </w:t>
-      </w:r>
-      <w:proofErr w:type="spellStart"/>
-      <w:r>
-        <w:t>tnvme</w:t>
-      </w:r>
-      <w:proofErr w:type="spellEnd"/>
-      <w:r>
-        <w:t xml:space="preserve"> user space test.</w:t>
+        <w:rPr>
+          <w:rFonts w:ascii="Times New Roman" w:hAnsi="Times New Roman" w:cs="Times New Roman"/>
+          <w:sz w:val="20"/>
+          <w:szCs w:val="20"/>
+        </w:rPr>
+        <w:t xml:space="preserve"> together to create various test scenarios. Of course not all testing will be able to utilize this methodology, thus specialized test cases which need to be close to the hardware will most certainly exist within dnvme. This hybrid approach should provide the greatest code reuse and flexibility in adding future test cases.</w:t>
+      </w:r>
+      <w:r>
+        <w:rPr>
+          <w:rFonts w:ascii="Times New Roman" w:hAnsi="Times New Roman" w:cs="Times New Roman"/>
+          <w:sz w:val="20"/>
+          <w:szCs w:val="20"/>
+        </w:rPr>
+        <w:t xml:space="preserve"> The first approach</w:t>
+      </w:r>
+      <w:r>
+        <w:rPr>
+          <w:rFonts w:ascii="Times New Roman" w:hAnsi="Times New Roman" w:cs="Times New Roman"/>
+          <w:sz w:val="20"/>
+          <w:szCs w:val="20"/>
+        </w:rPr>
+        <w:t>, when adding new test logic,</w:t>
+      </w:r>
+      <w:r>
+        <w:rPr>
+          <w:rFonts w:ascii="Times New Roman" w:hAnsi="Times New Roman" w:cs="Times New Roman"/>
+          <w:sz w:val="20"/>
+          <w:szCs w:val="20"/>
+        </w:rPr>
+        <w:t xml:space="preserve"> should be to ask whether it can be accomplished in user space and then design generalized functions within dnvme to support a tnvme user space test.</w:t>
       </w:r>
     </w:p>
     <w:p>
       <w:pPr>
         <w:pStyle w:val="Heading1"/>
-      </w:pPr>
-      <w:proofErr w:type="spellStart"/>
-      <w:r>
-        <w:t>Qemu</w:t>
-      </w:r>
-      <w:proofErr w:type="spellEnd"/>
-      <w:r>
-        <w:t xml:space="preserve"> Architecture</w:t>
-      </w:r>
-    </w:p>
-    <w:p>
-      <w:proofErr w:type="gramStart"/>
-      <w:r>
+        <w:rPr>
+          <w:rFonts w:ascii="Times New Roman" w:hAnsi="Times New Roman" w:cs="Times New Roman"/>
+          <w:sz w:val="20"/>
+          <w:szCs w:val="20"/>
+        </w:rPr>
+      </w:pPr>
+      <w:r>
+        <w:rPr>
+          <w:rFonts w:ascii="Times New Roman" w:hAnsi="Times New Roman" w:cs="Times New Roman"/>
+          <w:sz w:val="20"/>
+          <w:szCs w:val="20"/>
+        </w:rPr>
+        <w:t>Qemu Architecture</w:t>
+      </w:r>
+    </w:p>
+    <w:p>
+      <w:r>
+        <w:t>The following is old and no longer appies. It will be updated.</w:t>
+      </w:r>
+    </w:p>
+    <w:p>
+      <w:pPr>
+        <w:rPr>
+          <w:rFonts w:ascii="Times New Roman" w:hAnsi="Times New Roman" w:cs="Times New Roman"/>
+          <w:sz w:val="20"/>
+          <w:szCs w:val="20"/>
+        </w:rPr>
+      </w:pPr>
+      <w:r>
+        <w:rPr>
+          <w:rFonts w:ascii="Times New Roman" w:hAnsi="Times New Roman" w:cs="Times New Roman"/>
+          <w:sz w:val="20"/>
+          <w:szCs w:val="20"/>
+        </w:rPr>
         <w:t>D</w:t>
       </w:r>
       <w:r>
+        <w:rPr>
+          <w:rFonts w:ascii="Times New Roman" w:hAnsi="Times New Roman" w:cs="Times New Roman"/>
+          <w:sz w:val="20"/>
+          <w:szCs w:val="20"/>
+        </w:rPr>
         <w:t>esigned a threaded architecture for QEMU, so that it would match the real hardware</w:t>
       </w:r>
       <w:r>
+        <w:rPr>
+          <w:rFonts w:ascii="Times New Roman" w:hAnsi="Times New Roman" w:cs="Times New Roman"/>
+          <w:sz w:val="20"/>
+          <w:szCs w:val="20"/>
+        </w:rPr>
         <w:t xml:space="preserve"> performance</w:t>
       </w:r>
       <w:r>
+        <w:rPr>
+          <w:rFonts w:ascii="Times New Roman" w:hAnsi="Times New Roman" w:cs="Times New Roman"/>
+          <w:sz w:val="20"/>
+          <w:szCs w:val="20"/>
+        </w:rPr>
         <w:t>.</w:t>
       </w:r>
-      <w:proofErr w:type="gramEnd"/>
-      <w:r>
+      <w:r>
+        <w:rPr>
+          <w:rFonts w:ascii="Times New Roman" w:hAnsi="Times New Roman" w:cs="Times New Roman"/>
+          <w:sz w:val="20"/>
+          <w:szCs w:val="20"/>
+        </w:rPr>
         <w:t xml:space="preserve"> </w:t>
       </w:r>
       <w:r>
-        <w:t xml:space="preserve">Inside </w:t>
-      </w:r>
-      <w:proofErr w:type="spellStart"/>
-      <w:r>
-        <w:t>Qemu</w:t>
-      </w:r>
-      <w:proofErr w:type="spellEnd"/>
-      <w:r>
-        <w:t>, e</w:t>
-      </w:r>
-      <w:r>
+        <w:rPr>
+          <w:rFonts w:ascii="Times New Roman" w:hAnsi="Times New Roman" w:cs="Times New Roman"/>
+          <w:sz w:val="20"/>
+          <w:szCs w:val="20"/>
+        </w:rPr>
+        <w:t>Inside Qemu, e</w:t>
+      </w:r>
+      <w:r>
+        <w:rPr>
+          <w:rFonts w:ascii="Times New Roman" w:hAnsi="Times New Roman" w:cs="Times New Roman"/>
+          <w:sz w:val="20"/>
+          <w:szCs w:val="20"/>
+        </w:rPr>
         <w:t xml:space="preserve">ach </w:t>
       </w:r>
       <w:r>
+        <w:rPr>
+          <w:rFonts w:ascii="Times New Roman" w:hAnsi="Times New Roman" w:cs="Times New Roman"/>
+          <w:sz w:val="20"/>
+          <w:szCs w:val="20"/>
+        </w:rPr>
         <w:t xml:space="preserve">I/O </w:t>
       </w:r>
       <w:r>
+        <w:rPr>
+          <w:rFonts w:ascii="Times New Roman" w:hAnsi="Times New Roman" w:cs="Times New Roman"/>
+          <w:sz w:val="20"/>
+          <w:szCs w:val="20"/>
+        </w:rPr>
         <w:t>a</w:t>
       </w:r>
       <w:r>
+        <w:rPr>
+          <w:rFonts w:ascii="Times New Roman" w:hAnsi="Times New Roman" w:cs="Times New Roman"/>
+          <w:sz w:val="20"/>
+          <w:szCs w:val="20"/>
+        </w:rPr>
         <w:t>dmin command</w:t>
       </w:r>
       <w:r>
+        <w:rPr>
+          <w:rFonts w:ascii="Times New Roman" w:hAnsi="Times New Roman" w:cs="Times New Roman"/>
+          <w:sz w:val="20"/>
+          <w:szCs w:val="20"/>
+        </w:rPr>
         <w:t xml:space="preserve"> coming fro</w:t>
       </w:r>
       <w:r>
+        <w:rPr>
+          <w:rFonts w:ascii="Times New Roman" w:hAnsi="Times New Roman" w:cs="Times New Roman"/>
+          <w:sz w:val="20"/>
+          <w:szCs w:val="20"/>
+        </w:rPr>
         <w:t>m the queue (Doorbell register writes) as wells as C</w:t>
       </w:r>
       <w:r>
+        <w:rPr>
+          <w:rFonts w:ascii="Times New Roman" w:hAnsi="Times New Roman" w:cs="Times New Roman"/>
+          <w:sz w:val="20"/>
+          <w:szCs w:val="20"/>
+        </w:rPr>
         <w:t>Q</w:t>
       </w:r>
       <w:r>
+        <w:rPr>
+          <w:rFonts w:ascii="Times New Roman" w:hAnsi="Times New Roman" w:cs="Times New Roman"/>
+          <w:sz w:val="20"/>
+          <w:szCs w:val="20"/>
+        </w:rPr>
         <w:t xml:space="preserve"> register writes</w:t>
       </w:r>
       <w:r>
+        <w:rPr>
+          <w:rFonts w:ascii="Times New Roman" w:hAnsi="Times New Roman" w:cs="Times New Roman"/>
+          <w:sz w:val="20"/>
+          <w:szCs w:val="20"/>
+        </w:rPr>
         <w:t>, spawn a new thr</w:t>
       </w:r>
       <w:r>
+        <w:rPr>
+          <w:rFonts w:ascii="Times New Roman" w:hAnsi="Times New Roman" w:cs="Times New Roman"/>
+          <w:sz w:val="20"/>
+          <w:szCs w:val="20"/>
+        </w:rPr>
         <w:t xml:space="preserve">ead for their execution. But an internal </w:t>
       </w:r>
       <w:r>
+        <w:rPr>
+          <w:rFonts w:ascii="Times New Roman" w:hAnsi="Times New Roman" w:cs="Times New Roman"/>
+          <w:sz w:val="20"/>
+          <w:szCs w:val="20"/>
+        </w:rPr>
         <w:t xml:space="preserve">hardware state is maintained which is protected by set of locks. Thus the handling of every command is done </w:t>
       </w:r>
       <w:r>
+        <w:rPr>
+          <w:rFonts w:ascii="Times New Roman" w:hAnsi="Times New Roman" w:cs="Times New Roman"/>
+          <w:sz w:val="20"/>
+          <w:szCs w:val="20"/>
+        </w:rPr>
         <w:t>parallel</w:t>
       </w:r>
       <w:r>
+        <w:rPr>
+          <w:rFonts w:ascii="Times New Roman" w:hAnsi="Times New Roman" w:cs="Times New Roman"/>
+          <w:sz w:val="20"/>
+          <w:szCs w:val="20"/>
+        </w:rPr>
         <w:t xml:space="preserve"> but the execution</w:t>
       </w:r>
       <w:r>
+        <w:rPr>
+          <w:rFonts w:ascii="Times New Roman" w:hAnsi="Times New Roman" w:cs="Times New Roman"/>
+          <w:sz w:val="20"/>
+          <w:szCs w:val="20"/>
+        </w:rPr>
         <w:t xml:space="preserve"> of command</w:t>
       </w:r>
       <w:r>
+        <w:rPr>
+          <w:rFonts w:ascii="Times New Roman" w:hAnsi="Times New Roman" w:cs="Times New Roman"/>
+          <w:sz w:val="20"/>
+          <w:szCs w:val="20"/>
+        </w:rPr>
         <w:t xml:space="preserve"> and </w:t>
       </w:r>
       <w:r>
+        <w:rPr>
+          <w:rFonts w:ascii="Times New Roman" w:hAnsi="Times New Roman" w:cs="Times New Roman"/>
+          <w:sz w:val="20"/>
+          <w:szCs w:val="20"/>
+        </w:rPr>
         <w:t>updating</w:t>
       </w:r>
       <w:r>
+        <w:rPr>
+          <w:rFonts w:ascii="Times New Roman" w:hAnsi="Times New Roman" w:cs="Times New Roman"/>
+          <w:sz w:val="20"/>
+          <w:szCs w:val="20"/>
+        </w:rPr>
         <w:t xml:space="preserve"> of state is serialized</w:t>
       </w:r>
       <w:r>
+        <w:rPr>
+          <w:rFonts w:ascii="Times New Roman" w:hAnsi="Times New Roman" w:cs="Times New Roman"/>
+          <w:sz w:val="20"/>
+          <w:szCs w:val="20"/>
+        </w:rPr>
         <w:t>.</w:t>
       </w:r>
     </w:p>
     <w:p>
-      <w:r>
+      <w:pPr>
+        <w:rPr>
+          <w:rFonts w:ascii="Times New Roman" w:hAnsi="Times New Roman" w:cs="Times New Roman"/>
+          <w:sz w:val="20"/>
+          <w:szCs w:val="20"/>
+        </w:rPr>
+      </w:pPr>
+      <w:r>
+        <w:rPr>
+          <w:rFonts w:ascii="Times New Roman" w:hAnsi="Times New Roman" w:cs="Times New Roman"/>
+          <w:sz w:val="20"/>
+          <w:szCs w:val="20"/>
+        </w:rPr>
         <w:tab/>
         <w:t xml:space="preserve">A big advantage of the threaded architecture is that the driver does not have to wait for the command to complete and thereby does not block the app in the user space. Also </w:t>
       </w:r>
       <w:r>
+        <w:rPr>
+          <w:rFonts w:ascii="Times New Roman" w:hAnsi="Times New Roman" w:cs="Times New Roman"/>
+          <w:sz w:val="20"/>
+          <w:szCs w:val="20"/>
+        </w:rPr>
         <w:t xml:space="preserve">in the real </w:t>
       </w:r>
       <w:r>
+        <w:rPr>
+          <w:rFonts w:ascii="Times New Roman" w:hAnsi="Times New Roman" w:cs="Times New Roman"/>
+          <w:sz w:val="20"/>
+          <w:szCs w:val="20"/>
+        </w:rPr>
         <w:t>world,</w:t>
       </w:r>
       <w:r>
+        <w:rPr>
+          <w:rFonts w:ascii="Times New Roman" w:hAnsi="Times New Roman" w:cs="Times New Roman"/>
+          <w:sz w:val="20"/>
+          <w:szCs w:val="20"/>
+        </w:rPr>
         <w:t xml:space="preserve"> the hardware wouldn’t block the driver for completion of a command and </w:t>
       </w:r>
       <w:r>
+        <w:rPr>
+          <w:rFonts w:ascii="Times New Roman" w:hAnsi="Times New Roman" w:cs="Times New Roman"/>
+          <w:sz w:val="20"/>
+          <w:szCs w:val="20"/>
+        </w:rPr>
         <w:t>updating</w:t>
       </w:r>
       <w:r>
+        <w:rPr>
+          <w:rFonts w:ascii="Times New Roman" w:hAnsi="Times New Roman" w:cs="Times New Roman"/>
+          <w:sz w:val="20"/>
+          <w:szCs w:val="20"/>
+        </w:rPr>
         <w:t xml:space="preserve"> of state. Thus </w:t>
       </w:r>
       <w:r>
+        <w:rPr>
+          <w:rFonts w:ascii="Times New Roman" w:hAnsi="Times New Roman" w:cs="Times New Roman"/>
+          <w:sz w:val="20"/>
+          <w:szCs w:val="20"/>
+        </w:rPr>
         <w:t xml:space="preserve">the threaded architecture was proposed. Moreover using the threaded architecture also improves the handling for </w:t>
       </w:r>
       <w:r>
+        <w:rPr>
+          <w:rFonts w:ascii="Times New Roman" w:hAnsi="Times New Roman" w:cs="Times New Roman"/>
+          <w:sz w:val="20"/>
+          <w:szCs w:val="20"/>
+        </w:rPr>
         <w:t xml:space="preserve">asynchronous </w:t>
       </w:r>
       <w:r>
+        <w:rPr>
+          <w:rFonts w:ascii="Times New Roman" w:hAnsi="Times New Roman" w:cs="Times New Roman"/>
+          <w:sz w:val="20"/>
+          <w:szCs w:val="20"/>
+        </w:rPr>
         <w:t xml:space="preserve">requests like </w:t>
       </w:r>
       <w:r>
+        <w:rPr>
+          <w:rFonts w:ascii="Times New Roman" w:hAnsi="Times New Roman" w:cs="Times New Roman"/>
+          <w:sz w:val="20"/>
+          <w:szCs w:val="20"/>
+        </w:rPr>
         <w:t>controller resets.</w:t>
       </w:r>
       <w:r>
+        <w:rPr>
+          <w:rFonts w:ascii="Times New Roman" w:hAnsi="Times New Roman" w:cs="Times New Roman"/>
+          <w:sz w:val="20"/>
+          <w:szCs w:val="20"/>
+        </w:rPr>
         <w:t xml:space="preserve"> Whenever async</w:t>
       </w:r>
       <w:r>
+        <w:rPr>
+          <w:rFonts w:ascii="Times New Roman" w:hAnsi="Times New Roman" w:cs="Times New Roman"/>
+          <w:sz w:val="20"/>
+          <w:szCs w:val="20"/>
+        </w:rPr>
         <w:t>hronous</w:t>
       </w:r>
       <w:r>
+        <w:rPr>
+          <w:rFonts w:ascii="Times New Roman" w:hAnsi="Times New Roman" w:cs="Times New Roman"/>
+          <w:sz w:val="20"/>
+          <w:szCs w:val="20"/>
+        </w:rPr>
         <w:t xml:space="preserve"> requests are made</w:t>
       </w:r>
       <w:r>
+        <w:rPr>
+          <w:rFonts w:ascii="Times New Roman" w:hAnsi="Times New Roman" w:cs="Times New Roman"/>
+          <w:sz w:val="20"/>
+          <w:szCs w:val="20"/>
+        </w:rPr>
         <w:t>, the threaded model signals</w:t>
       </w:r>
       <w:r>
+        <w:rPr>
+          <w:rFonts w:ascii="Times New Roman" w:hAnsi="Times New Roman" w:cs="Times New Roman"/>
+          <w:sz w:val="20"/>
+          <w:szCs w:val="20"/>
+        </w:rPr>
         <w:t xml:space="preserve"> the outstanding I/O </w:t>
       </w:r>
       <w:r>
+        <w:rPr>
+          <w:rFonts w:ascii="Times New Roman" w:hAnsi="Times New Roman" w:cs="Times New Roman"/>
+          <w:sz w:val="20"/>
+          <w:szCs w:val="20"/>
+        </w:rPr>
         <w:t xml:space="preserve">admin command threads to exit </w:t>
       </w:r>
       <w:r>
+        <w:rPr>
+          <w:rFonts w:ascii="Times New Roman" w:hAnsi="Times New Roman" w:cs="Times New Roman"/>
+          <w:sz w:val="20"/>
+          <w:szCs w:val="20"/>
+        </w:rPr>
         <w:t>and thus increases the responsiveness t</w:t>
       </w:r>
       <w:r>
+        <w:rPr>
+          <w:rFonts w:ascii="Times New Roman" w:hAnsi="Times New Roman" w:cs="Times New Roman"/>
+          <w:sz w:val="20"/>
+          <w:szCs w:val="20"/>
+        </w:rPr>
         <w:t xml:space="preserve">o </w:t>
       </w:r>
       <w:r>
+        <w:rPr>
+          <w:rFonts w:ascii="Times New Roman" w:hAnsi="Times New Roman" w:cs="Times New Roman"/>
+          <w:sz w:val="20"/>
+          <w:szCs w:val="20"/>
+        </w:rPr>
         <w:t xml:space="preserve">asynchronous </w:t>
       </w:r>
       <w:r>
+        <w:rPr>
+          <w:rFonts w:ascii="Times New Roman" w:hAnsi="Times New Roman" w:cs="Times New Roman"/>
+          <w:sz w:val="20"/>
+          <w:szCs w:val="20"/>
+        </w:rPr>
         <w:t>requests.</w:t>
       </w:r>
     </w:p>
     <w:p>
-      <w:r>
+      <w:pPr>
+        <w:rPr>
+          <w:rFonts w:ascii="Times New Roman" w:hAnsi="Times New Roman" w:cs="Times New Roman"/>
+          <w:sz w:val="20"/>
+          <w:szCs w:val="20"/>
+        </w:rPr>
+      </w:pPr>
+      <w:r>
+        <w:rPr>
+          <w:rFonts w:ascii="Times New Roman" w:hAnsi="Times New Roman" w:cs="Times New Roman"/>
+          <w:sz w:val="20"/>
+          <w:szCs w:val="20"/>
+        </w:rPr>
         <w:tab/>
         <w:t xml:space="preserve">The following diagram illustrates the high level design concepts for </w:t>
       </w:r>
       <w:r>
+        <w:rPr>
+          <w:rFonts w:ascii="Times New Roman" w:hAnsi="Times New Roman" w:cs="Times New Roman"/>
+          <w:sz w:val="20"/>
+          <w:szCs w:val="20"/>
+        </w:rPr>
         <w:t xml:space="preserve">QEMU’s emulated </w:t>
       </w:r>
       <w:r>
+        <w:rPr>
+          <w:rFonts w:ascii="Times New Roman" w:hAnsi="Times New Roman" w:cs="Times New Roman"/>
+          <w:sz w:val="20"/>
+          <w:szCs w:val="20"/>
+        </w:rPr>
         <w:t>hardware device.</w:t>
       </w:r>
     </w:p>
-    <w:p/>
-    <w:p>
-      <w:r>
+    <w:p>
+      <w:pPr>
+        <w:rPr>
+          <w:rFonts w:ascii="Times New Roman" w:hAnsi="Times New Roman" w:cs="Times New Roman"/>
+          <w:sz w:val="20"/>
+          <w:szCs w:val="20"/>
+        </w:rPr>
+      </w:pPr>
+    </w:p>
+    <w:p>
+      <w:pPr>
+        <w:rPr>
+          <w:rFonts w:ascii="Times New Roman" w:hAnsi="Times New Roman" w:cs="Times New Roman"/>
+          <w:sz w:val="20"/>
+          <w:szCs w:val="20"/>
+        </w:rPr>
+      </w:pPr>
+      <w:r>
+        <w:rPr>
+          <w:rFonts w:ascii="Times New Roman" w:hAnsi="Times New Roman" w:cs="Times New Roman"/>
+          <w:sz w:val="20"/>
+          <w:szCs w:val="20"/>
+        </w:rPr>
         <w:object w:dxaOrig="12560" w:dyaOrig="11244">
-          <v:shape id="_x0000_i1025" type="#_x0000_t75" style="width:468pt;height:419pt" o:ole="">
+          <v:shape id="_x0000_i1026" type="#_x0000_t75" style="width:468pt;height:419pt" o:ole="">
             <v:imagedata r:id="rId6" o:title=""/>
           </v:shape>
-          <o:OLEObject Type="Embed" ProgID="Visio.Drawing.11" ShapeID="_x0000_i1025" DrawAspect="Content" ObjectID="_1372220812" r:id="rId7"/>
+          <o:OLEObject Type="Embed" ProgID="Visio.Drawing.11" ShapeID="_x0000_i1026" DrawAspect="Content" ObjectID="_1373450733" r:id="rId7"/>
         </w:object>
       </w:r>
     </w:p>
-    <w:p/>
+    <w:p>
+      <w:pPr>
+        <w:rPr>
+          <w:rFonts w:ascii="Times New Roman" w:hAnsi="Times New Roman" w:cs="Times New Roman"/>
+          <w:sz w:val="20"/>
+          <w:szCs w:val="20"/>
+        </w:rPr>
+      </w:pPr>
+    </w:p>
     <w:sectPr>
       <w:pgSz w:w="12240" w:h="15840"/>
       <w:pgMar w:top="1440" w:right="1440" w:bottom="1440" w:left="1440" w:header="720" w:footer="720" w:gutter="0"/>

</xml_diff>